<commit_message>
WAT-2(abhasi/cgates): wrote test to simplify command line and enable basic command line validation
</commit_message>
<xml_diff>
--- a/doc/Watermelon_project_plan.docx
+++ b/doc/Watermelon_project_plan.docx
@@ -791,7 +791,7 @@
           <w:color w:val="00000A"/>
           <w:szCs w:val="24"/>
         </w:rPr>
-        <w:t xml:space="preserve"> capabilities in the legacy pipeline </w:t>
+        <w:t xml:space="preserve"> capabilities in the legacy pipeline</w:t>
       </w:r>
     </w:p>
     <w:p>
@@ -816,7 +816,34 @@
           <w:color w:val="00000A"/>
           <w:szCs w:val="24"/>
         </w:rPr>
-        <w:t>The new pipeline adds:</w:t>
+        <w:t xml:space="preserve">The new pipeline </w:t>
+      </w:r>
+      <w:r>
+        <w:rPr>
+          <w:rFonts w:asciiTheme="majorHAnsi" w:eastAsia="Arial" w:hAnsiTheme="majorHAnsi"/>
+          <w:bCs/>
+          <w:color w:val="00000A"/>
+          <w:szCs w:val="24"/>
+        </w:rPr>
+        <w:t xml:space="preserve">has extended </w:t>
+      </w:r>
+      <w:r>
+        <w:rPr>
+          <w:rFonts w:asciiTheme="majorHAnsi" w:eastAsia="Arial" w:hAnsiTheme="majorHAnsi"/>
+          <w:bCs/>
+          <w:color w:val="00000A"/>
+          <w:szCs w:val="24"/>
+        </w:rPr>
+        <w:t>capabilities</w:t>
+      </w:r>
+      <w:r>
+        <w:rPr>
+          <w:rFonts w:asciiTheme="majorHAnsi" w:eastAsia="Arial" w:hAnsiTheme="majorHAnsi"/>
+          <w:bCs/>
+          <w:color w:val="00000A"/>
+          <w:szCs w:val="24"/>
+        </w:rPr>
+        <w:t>:</w:t>
       </w:r>
     </w:p>
     <w:p>
@@ -834,7 +861,6 @@
           <w:color w:val="00000A"/>
         </w:rPr>
       </w:pPr>
-      <w:proofErr w:type="gramStart"/>
       <w:r>
         <w:rPr>
           <w:rFonts w:asciiTheme="majorHAnsi" w:eastAsia="Arial" w:hAnsiTheme="majorHAnsi"/>
@@ -842,17 +868,7 @@
           <w:color w:val="00000A"/>
           <w:szCs w:val="24"/>
         </w:rPr>
-        <w:t>more</w:t>
-      </w:r>
-      <w:proofErr w:type="gramEnd"/>
-      <w:r>
-        <w:rPr>
-          <w:rFonts w:asciiTheme="majorHAnsi" w:eastAsia="Arial" w:hAnsiTheme="majorHAnsi"/>
-          <w:bCs/>
-          <w:color w:val="00000A"/>
-          <w:szCs w:val="24"/>
-        </w:rPr>
-        <w:t xml:space="preserve"> robust QC</w:t>
+        <w:t>more robust QC</w:t>
       </w:r>
     </w:p>
     <w:p>
@@ -870,7 +886,6 @@
           <w:color w:val="00000A"/>
         </w:rPr>
       </w:pPr>
-      <w:proofErr w:type="gramStart"/>
       <w:r>
         <w:rPr>
           <w:rFonts w:asciiTheme="majorHAnsi" w:eastAsia="Arial" w:hAnsiTheme="majorHAnsi"/>
@@ -878,17 +893,7 @@
           <w:color w:val="00000A"/>
           <w:szCs w:val="24"/>
         </w:rPr>
-        <w:t>more</w:t>
-      </w:r>
-      <w:proofErr w:type="gramEnd"/>
-      <w:r>
-        <w:rPr>
-          <w:rFonts w:asciiTheme="majorHAnsi" w:eastAsia="Arial" w:hAnsiTheme="majorHAnsi"/>
-          <w:bCs/>
-          <w:color w:val="00000A"/>
-          <w:szCs w:val="24"/>
-        </w:rPr>
-        <w:t xml:space="preserve"> efficient alignment</w:t>
+        <w:t>more efficient alignment</w:t>
       </w:r>
     </w:p>
     <w:p>
@@ -906,7 +911,6 @@
           <w:color w:val="00000A"/>
         </w:rPr>
       </w:pPr>
-      <w:proofErr w:type="gramStart"/>
       <w:r>
         <w:rPr>
           <w:rFonts w:asciiTheme="majorHAnsi" w:eastAsia="Arial" w:hAnsiTheme="majorHAnsi"/>
@@ -914,9 +918,9 @@
           <w:color w:val="00000A"/>
           <w:szCs w:val="24"/>
         </w:rPr>
-        <w:t>multiple</w:t>
-      </w:r>
-      <w:proofErr w:type="gramEnd"/>
+        <w:t xml:space="preserve">multiple </w:t>
+      </w:r>
+      <w:proofErr w:type="spellStart"/>
       <w:r>
         <w:rPr>
           <w:rFonts w:asciiTheme="majorHAnsi" w:eastAsia="Arial" w:hAnsiTheme="majorHAnsi"/>
@@ -924,9 +928,9 @@
           <w:color w:val="00000A"/>
           <w:szCs w:val="24"/>
         </w:rPr>
-        <w:t xml:space="preserve"> </w:t>
-      </w:r>
-      <w:proofErr w:type="spellStart"/>
+        <w:t>diffex</w:t>
+      </w:r>
+      <w:proofErr w:type="spellEnd"/>
       <w:r>
         <w:rPr>
           <w:rFonts w:asciiTheme="majorHAnsi" w:eastAsia="Arial" w:hAnsiTheme="majorHAnsi"/>
@@ -934,9 +938,8 @@
           <w:color w:val="00000A"/>
           <w:szCs w:val="24"/>
         </w:rPr>
-        <w:t>diffex</w:t>
-      </w:r>
-      <w:proofErr w:type="spellEnd"/>
+        <w:t xml:space="preserve"> anal</w:t>
+      </w:r>
       <w:r>
         <w:rPr>
           <w:rFonts w:asciiTheme="majorHAnsi" w:eastAsia="Arial" w:hAnsiTheme="majorHAnsi"/>
@@ -944,7 +947,7 @@
           <w:color w:val="00000A"/>
           <w:szCs w:val="24"/>
         </w:rPr>
-        <w:t xml:space="preserve"> anal</w:t>
+        <w:t xml:space="preserve">ysis </w:t>
       </w:r>
       <w:r>
         <w:rPr>
@@ -953,7 +956,7 @@
           <w:color w:val="00000A"/>
           <w:szCs w:val="24"/>
         </w:rPr>
-        <w:t xml:space="preserve">ysis callers and better </w:t>
+        <w:t>tools</w:t>
       </w:r>
       <w:r>
         <w:rPr>
@@ -962,6 +965,15 @@
           <w:color w:val="00000A"/>
           <w:szCs w:val="24"/>
         </w:rPr>
+        <w:t xml:space="preserve"> and better </w:t>
+      </w:r>
+      <w:r>
+        <w:rPr>
+          <w:rFonts w:asciiTheme="majorHAnsi" w:eastAsia="Arial" w:hAnsiTheme="majorHAnsi"/>
+          <w:bCs/>
+          <w:color w:val="00000A"/>
+          <w:szCs w:val="24"/>
+        </w:rPr>
         <w:t xml:space="preserve">support for </w:t>
       </w:r>
       <w:r>
@@ -971,9 +983,8 @@
           <w:color w:val="00000A"/>
           <w:szCs w:val="24"/>
         </w:rPr>
-        <w:t xml:space="preserve">multi-group comparisons, </w:t>
-      </w:r>
-      <w:proofErr w:type="spellStart"/>
+        <w:t>mu</w:t>
+      </w:r>
       <w:r>
         <w:rPr>
           <w:rFonts w:asciiTheme="majorHAnsi" w:eastAsia="Arial" w:hAnsiTheme="majorHAnsi"/>
@@ -981,9 +992,8 @@
           <w:color w:val="00000A"/>
           <w:szCs w:val="24"/>
         </w:rPr>
-        <w:t>covariants</w:t>
-      </w:r>
-      <w:proofErr w:type="spellEnd"/>
+        <w:t>lti-group comparisons, covariate</w:t>
+      </w:r>
       <w:r>
         <w:rPr>
           <w:rFonts w:asciiTheme="majorHAnsi" w:eastAsia="Arial" w:hAnsiTheme="majorHAnsi"/>
@@ -991,7 +1001,7 @@
           <w:color w:val="00000A"/>
           <w:szCs w:val="24"/>
         </w:rPr>
-        <w:t>, etc.</w:t>
+        <w:t>s, etc.</w:t>
       </w:r>
     </w:p>
     <w:p>
@@ -1009,23 +1019,21 @@
           <w:color w:val="00000A"/>
         </w:rPr>
       </w:pPr>
-      <w:proofErr w:type="gramStart"/>
-      <w:r>
-        <w:rPr>
-          <w:rFonts w:asciiTheme="majorHAnsi" w:eastAsia="Arial" w:hAnsiTheme="majorHAnsi"/>
-          <w:bCs/>
-          <w:color w:val="00000A"/>
-        </w:rPr>
-        <w:t>better</w:t>
-      </w:r>
-      <w:proofErr w:type="gramEnd"/>
-      <w:r>
-        <w:rPr>
-          <w:rFonts w:asciiTheme="majorHAnsi" w:eastAsia="Arial" w:hAnsiTheme="majorHAnsi"/>
-          <w:bCs/>
-          <w:color w:val="00000A"/>
-        </w:rPr>
-        <w:t xml:space="preserve"> summary reporting</w:t>
+      <w:r>
+        <w:rPr>
+          <w:rFonts w:asciiTheme="majorHAnsi" w:eastAsia="Arial" w:hAnsiTheme="majorHAnsi"/>
+          <w:bCs/>
+          <w:color w:val="00000A"/>
+        </w:rPr>
+        <w:t>improved</w:t>
+      </w:r>
+      <w:r>
+        <w:rPr>
+          <w:rFonts w:asciiTheme="majorHAnsi" w:eastAsia="Arial" w:hAnsiTheme="majorHAnsi"/>
+          <w:bCs/>
+          <w:color w:val="00000A"/>
+        </w:rPr>
+        <w:t xml:space="preserve"> reports</w:t>
       </w:r>
     </w:p>
     <w:p>
@@ -1050,25 +1058,7 @@
           <w:color w:val="00000A"/>
           <w:szCs w:val="24"/>
         </w:rPr>
-        <w:t xml:space="preserve">The new pipeline is deployed </w:t>
-      </w:r>
-      <w:r>
-        <w:rPr>
-          <w:rFonts w:asciiTheme="majorHAnsi" w:eastAsia="Arial" w:hAnsiTheme="majorHAnsi"/>
-          <w:bCs/>
-          <w:color w:val="00000A"/>
-          <w:szCs w:val="24"/>
-        </w:rPr>
-        <w:t xml:space="preserve">and </w:t>
-      </w:r>
-      <w:r>
-        <w:rPr>
-          <w:rFonts w:asciiTheme="majorHAnsi" w:eastAsia="Arial" w:hAnsiTheme="majorHAnsi"/>
-          <w:bCs/>
-          <w:color w:val="00000A"/>
-          <w:szCs w:val="24"/>
-        </w:rPr>
-        <w:t xml:space="preserve">in use by </w:t>
+        <w:t xml:space="preserve">The new pipeline is deployed and in use by </w:t>
       </w:r>
       <w:proofErr w:type="spellStart"/>
       <w:r>
@@ -1193,7 +1183,15 @@
           <w:bCs/>
           <w:color w:val="00000A"/>
         </w:rPr>
-        <w:t>Enables regular, updates to established, industry-standard protocols and workflows</w:t>
+        <w:t xml:space="preserve">Enables regular </w:t>
+      </w:r>
+      <w:r>
+        <w:rPr>
+          <w:rFonts w:asciiTheme="majorHAnsi" w:eastAsia="Arial" w:hAnsiTheme="majorHAnsi"/>
+          <w:bCs/>
+          <w:color w:val="00000A"/>
+        </w:rPr>
+        <w:t>updates to established, industry-standard protocols and workflows</w:t>
       </w:r>
     </w:p>
     <w:p>
@@ -1731,23 +1729,13 @@
           <w:color w:val="00000A"/>
         </w:rPr>
       </w:pPr>
-      <w:proofErr w:type="gramStart"/>
-      <w:r>
-        <w:rPr>
-          <w:rFonts w:asciiTheme="majorHAnsi" w:eastAsia="Arial" w:hAnsiTheme="majorHAnsi"/>
-          <w:bCs/>
-          <w:color w:val="00000A"/>
-        </w:rPr>
-        <w:t>add</w:t>
-      </w:r>
-      <w:proofErr w:type="gramEnd"/>
-      <w:r>
-        <w:rPr>
-          <w:rFonts w:asciiTheme="majorHAnsi" w:eastAsia="Arial" w:hAnsiTheme="majorHAnsi"/>
-          <w:bCs/>
-          <w:color w:val="00000A"/>
-        </w:rPr>
-        <w:t xml:space="preserve">/update component tools (e.g. </w:t>
+      <w:r>
+        <w:rPr>
+          <w:rFonts w:asciiTheme="majorHAnsi" w:eastAsia="Arial" w:hAnsiTheme="majorHAnsi"/>
+          <w:bCs/>
+          <w:color w:val="00000A"/>
+        </w:rPr>
+        <w:t xml:space="preserve">add/update component tools (e.g. </w:t>
       </w:r>
       <w:proofErr w:type="spellStart"/>
       <w:r>
@@ -1804,7 +1792,6 @@
         </w:rPr>
       </w:pPr>
       <w:proofErr w:type="spellStart"/>
-      <w:proofErr w:type="gramStart"/>
       <w:r>
         <w:rPr>
           <w:rFonts w:asciiTheme="majorHAnsi" w:eastAsia="Arial" w:hAnsiTheme="majorHAnsi"/>
@@ -1822,7 +1809,6 @@
         <w:t>onfig</w:t>
       </w:r>
       <w:proofErr w:type="spellEnd"/>
-      <w:proofErr w:type="gramEnd"/>
       <w:r>
         <w:rPr>
           <w:rFonts w:asciiTheme="majorHAnsi" w:eastAsia="Arial" w:hAnsiTheme="majorHAnsi"/>
@@ -1857,23 +1843,21 @@
           <w:color w:val="00000A"/>
         </w:rPr>
       </w:pPr>
-      <w:proofErr w:type="gramStart"/>
-      <w:r>
-        <w:rPr>
-          <w:rFonts w:asciiTheme="majorHAnsi" w:eastAsia="Arial" w:hAnsiTheme="majorHAnsi"/>
-          <w:bCs/>
-          <w:color w:val="00000A"/>
-        </w:rPr>
-        <w:t>add</w:t>
-      </w:r>
-      <w:proofErr w:type="gramEnd"/>
-      <w:r>
-        <w:rPr>
-          <w:rFonts w:asciiTheme="majorHAnsi" w:eastAsia="Arial" w:hAnsiTheme="majorHAnsi"/>
-          <w:bCs/>
-          <w:color w:val="00000A"/>
-        </w:rPr>
-        <w:t xml:space="preserve"> or update</w:t>
+      <w:r>
+        <w:rPr>
+          <w:rFonts w:asciiTheme="majorHAnsi" w:eastAsia="Arial" w:hAnsiTheme="majorHAnsi"/>
+          <w:bCs/>
+          <w:color w:val="00000A"/>
+        </w:rPr>
+        <w:t>add/</w:t>
+      </w:r>
+      <w:r>
+        <w:rPr>
+          <w:rFonts w:asciiTheme="majorHAnsi" w:eastAsia="Arial" w:hAnsiTheme="majorHAnsi"/>
+          <w:bCs/>
+          <w:color w:val="00000A"/>
+        </w:rPr>
+        <w:t>update</w:t>
       </w:r>
       <w:r>
         <w:rPr>
@@ -2313,8 +2297,6 @@
         </w:rPr>
         <w:t>Regular, scheduled review of pipeline components/approach with scientific advisory committee</w:t>
       </w:r>
-      <w:bookmarkStart w:id="0" w:name="_GoBack"/>
-      <w:bookmarkEnd w:id="0"/>
     </w:p>
     <w:p>
       <w:pPr>
@@ -2458,7 +2440,23 @@
           <w:bCs/>
           <w:color w:val="00000A"/>
         </w:rPr>
-        <w:t xml:space="preserve">progress and review/adjust contents of upcoming sprint </w:t>
+        <w:t xml:space="preserve">progress and review/adjust contents of upcoming </w:t>
+      </w:r>
+      <w:r>
+        <w:rPr>
+          <w:rFonts w:asciiTheme="majorHAnsi" w:eastAsia="Arial" w:hAnsiTheme="majorHAnsi"/>
+          <w:bCs/>
+          <w:color w:val="00000A"/>
+        </w:rPr>
+        <w:t>release</w:t>
+      </w:r>
+      <w:r>
+        <w:rPr>
+          <w:rFonts w:asciiTheme="majorHAnsi" w:eastAsia="Arial" w:hAnsiTheme="majorHAnsi"/>
+          <w:bCs/>
+          <w:color w:val="00000A"/>
+        </w:rPr>
+        <w:t xml:space="preserve"> </w:t>
       </w:r>
     </w:p>
     <w:p>
@@ -2561,25 +2559,91 @@
     </w:p>
     <w:p>
       <w:pPr>
-        <w:rPr>
-          <w:rFonts w:asciiTheme="majorHAnsi" w:eastAsia="Arial" w:hAnsiTheme="majorHAnsi"/>
-          <w:bCs/>
-          <w:color w:val="00000A"/>
-        </w:rPr>
-      </w:pPr>
-    </w:p>
-    <w:p>
-      <w:pPr>
-        <w:ind w:left="720"/>
-        <w:rPr>
-          <w:rFonts w:asciiTheme="majorHAnsi" w:eastAsia="Arial" w:hAnsiTheme="majorHAnsi"/>
-          <w:bCs/>
-          <w:color w:val="00000A"/>
-        </w:rPr>
-      </w:pPr>
-      <w:r>
-        <w:rPr>
-          <w:rFonts w:asciiTheme="majorHAnsi" w:eastAsia="Arial" w:hAnsiTheme="majorHAnsi"/>
+        <w:pStyle w:val="ListParagraph"/>
+        <w:tabs>
+          <w:tab w:val="left" w:pos="720"/>
+        </w:tabs>
+        <w:spacing w:line="360" w:lineRule="auto"/>
+        <w:ind w:left="1440"/>
+        <w:jc w:val="both"/>
+        <w:rPr>
+          <w:rFonts w:asciiTheme="majorHAnsi" w:eastAsia="Arial" w:hAnsiTheme="majorHAnsi"/>
+          <w:bCs/>
+          <w:color w:val="00000A"/>
+        </w:rPr>
+      </w:pPr>
+      <w:r>
+        <w:rPr>
+          <w:rFonts w:asciiTheme="majorHAnsi" w:eastAsia="Arial" w:hAnsiTheme="majorHAnsi"/>
+          <w:bCs/>
+          <w:color w:val="00000A"/>
+        </w:rPr>
+        <w:drawing>
+          <wp:inline distT="0" distB="0" distL="0" distR="0" wp14:anchorId="6CFC48D7" wp14:editId="0F94D2C6">
+            <wp:extent cx="4572000" cy="3429000"/>
+            <wp:effectExtent l="25400" t="25400" r="25400" b="25400"/>
+            <wp:docPr id="8" name="Picture 2"/>
+            <wp:cNvGraphicFramePr>
+              <a:graphicFrameLocks xmlns:a="http://schemas.openxmlformats.org/drawingml/2006/main" noChangeAspect="1"/>
+            </wp:cNvGraphicFramePr>
+            <a:graphic xmlns:a="http://schemas.openxmlformats.org/drawingml/2006/main">
+              <a:graphicData uri="http://schemas.openxmlformats.org/drawingml/2006/picture">
+                <pic:pic xmlns:pic="http://schemas.openxmlformats.org/drawingml/2006/picture">
+                  <pic:nvPicPr>
+                    <pic:cNvPr id="0" name="Picture 2"/>
+                    <pic:cNvPicPr>
+                      <a:picLocks noChangeAspect="1" noChangeArrowheads="1"/>
+                    </pic:cNvPicPr>
+                  </pic:nvPicPr>
+                  <pic:blipFill>
+                    <a:blip r:embed="rId9">
+                      <a:extLst>
+                        <a:ext uri="{28A0092B-C50C-407E-A947-70E740481C1C}">
+                          <a14:useLocalDpi xmlns:a14="http://schemas.microsoft.com/office/drawing/2010/main" val="0"/>
+                        </a:ext>
+                      </a:extLst>
+                    </a:blip>
+                    <a:srcRect/>
+                    <a:stretch>
+                      <a:fillRect/>
+                    </a:stretch>
+                  </pic:blipFill>
+                  <pic:spPr bwMode="auto">
+                    <a:xfrm>
+                      <a:off x="0" y="0"/>
+                      <a:ext cx="4572424" cy="3429318"/>
+                    </a:xfrm>
+                    <a:prstGeom prst="rect">
+                      <a:avLst/>
+                    </a:prstGeom>
+                    <a:noFill/>
+                    <a:ln>
+                      <a:solidFill>
+                        <a:schemeClr val="tx1"/>
+                      </a:solidFill>
+                    </a:ln>
+                  </pic:spPr>
+                </pic:pic>
+              </a:graphicData>
+            </a:graphic>
+          </wp:inline>
+        </w:drawing>
+      </w:r>
+    </w:p>
+    <w:p>
+      <w:pPr>
+        <w:ind w:left="360" w:firstLine="360"/>
+        <w:rPr>
+          <w:rFonts w:asciiTheme="majorHAnsi" w:eastAsia="Arial" w:hAnsiTheme="majorHAnsi"/>
+          <w:b/>
+          <w:bCs/>
+          <w:color w:val="00000A"/>
+        </w:rPr>
+      </w:pPr>
+      <w:r>
+        <w:rPr>
+          <w:rFonts w:asciiTheme="majorHAnsi" w:eastAsia="Arial" w:hAnsiTheme="majorHAnsi"/>
+          <w:b/>
           <w:bCs/>
           <w:color w:val="00000A"/>
         </w:rPr>
@@ -2588,6 +2652,7 @@
       <w:r>
         <w:rPr>
           <w:rFonts w:asciiTheme="majorHAnsi" w:eastAsia="Arial" w:hAnsiTheme="majorHAnsi"/>
+          <w:b/>
           <w:bCs/>
           <w:color w:val="00000A"/>
         </w:rPr>
@@ -2596,6 +2661,7 @@
       <w:r>
         <w:rPr>
           <w:rFonts w:asciiTheme="majorHAnsi" w:eastAsia="Arial" w:hAnsiTheme="majorHAnsi"/>
+          <w:b/>
           <w:bCs/>
           <w:color w:val="00000A"/>
         </w:rPr>
@@ -2604,6 +2670,7 @@
       <w:r>
         <w:rPr>
           <w:rFonts w:asciiTheme="majorHAnsi" w:eastAsia="Arial" w:hAnsiTheme="majorHAnsi"/>
+          <w:b/>
           <w:bCs/>
           <w:color w:val="00000A"/>
         </w:rPr>
@@ -2612,6 +2679,7 @@
       <w:r>
         <w:rPr>
           <w:rFonts w:asciiTheme="majorHAnsi" w:eastAsia="Arial" w:hAnsiTheme="majorHAnsi"/>
+          <w:b/>
           <w:bCs/>
           <w:color w:val="00000A"/>
         </w:rPr>
@@ -2620,6 +2688,7 @@
       <w:r>
         <w:rPr>
           <w:rFonts w:asciiTheme="majorHAnsi" w:eastAsia="Arial" w:hAnsiTheme="majorHAnsi"/>
+          <w:b/>
           <w:bCs/>
           <w:color w:val="00000A"/>
         </w:rPr>
@@ -2628,6 +2697,7 @@
       <w:r>
         <w:rPr>
           <w:rFonts w:asciiTheme="majorHAnsi" w:eastAsia="Arial" w:hAnsiTheme="majorHAnsi"/>
+          <w:b/>
           <w:bCs/>
           <w:color w:val="00000A"/>
         </w:rPr>
@@ -2636,10 +2706,20 @@
       <w:r>
         <w:rPr>
           <w:rFonts w:asciiTheme="majorHAnsi" w:eastAsia="Arial" w:hAnsiTheme="majorHAnsi"/>
+          <w:b/>
           <w:bCs/>
           <w:color w:val="00000A"/>
         </w:rPr>
         <w:t xml:space="preserve"> </w:t>
+      </w:r>
+      <w:r>
+        <w:rPr>
+          <w:rFonts w:asciiTheme="majorHAnsi" w:eastAsia="Arial" w:hAnsiTheme="majorHAnsi"/>
+          <w:b/>
+          <w:bCs/>
+          <w:color w:val="00000A"/>
+        </w:rPr>
+        <w:t>(v1.0)</w:t>
       </w:r>
     </w:p>
     <w:p>
@@ -2741,6 +2821,8 @@
         </w:rPr>
         <w:t>)</w:t>
       </w:r>
+      <w:bookmarkStart w:id="0" w:name="_GoBack"/>
+      <w:bookmarkEnd w:id="0"/>
     </w:p>
     <w:p>
       <w:pPr>
@@ -3109,21 +3191,25 @@
         <w:jc w:val="both"/>
         <w:rPr>
           <w:rFonts w:asciiTheme="majorHAnsi" w:eastAsia="Arial" w:hAnsiTheme="majorHAnsi"/>
-          <w:bCs/>
-          <w:color w:val="00000A"/>
-        </w:rPr>
-      </w:pPr>
-      <w:r>
-        <w:rPr>
-          <w:rFonts w:asciiTheme="majorHAnsi" w:eastAsia="Arial" w:hAnsiTheme="majorHAnsi"/>
-          <w:bCs/>
-          <w:color w:val="00000A"/>
-        </w:rPr>
+          <w:b/>
+          <w:bCs/>
+          <w:color w:val="00000A"/>
+        </w:rPr>
+      </w:pPr>
+      <w:r>
+        <w:rPr>
+          <w:rFonts w:asciiTheme="majorHAnsi" w:eastAsia="Arial" w:hAnsiTheme="majorHAnsi"/>
+          <w:b/>
+          <w:bCs/>
+          <w:color w:val="00000A"/>
+        </w:rPr>
+        <w:lastRenderedPageBreak/>
         <w:t>Release</w:t>
       </w:r>
       <w:r>
         <w:rPr>
           <w:rFonts w:asciiTheme="majorHAnsi" w:eastAsia="Arial" w:hAnsiTheme="majorHAnsi"/>
+          <w:b/>
           <w:bCs/>
           <w:color w:val="00000A"/>
         </w:rPr>
@@ -3132,6 +3218,7 @@
       <w:r>
         <w:rPr>
           <w:rFonts w:asciiTheme="majorHAnsi" w:eastAsia="Arial" w:hAnsiTheme="majorHAnsi"/>
+          <w:b/>
           <w:bCs/>
           <w:color w:val="00000A"/>
         </w:rPr>
@@ -3140,6 +3227,7 @@
       <w:r>
         <w:rPr>
           <w:rFonts w:asciiTheme="majorHAnsi" w:eastAsia="Arial" w:hAnsiTheme="majorHAnsi"/>
+          <w:b/>
           <w:bCs/>
           <w:color w:val="00000A"/>
         </w:rPr>
@@ -3148,6 +3236,7 @@
       <w:r>
         <w:rPr>
           <w:rFonts w:asciiTheme="majorHAnsi" w:eastAsia="Arial" w:hAnsiTheme="majorHAnsi"/>
+          <w:b/>
           <w:bCs/>
           <w:color w:val="00000A"/>
         </w:rPr>
@@ -3156,6 +3245,7 @@
       <w:r>
         <w:rPr>
           <w:rFonts w:asciiTheme="majorHAnsi" w:eastAsia="Arial" w:hAnsiTheme="majorHAnsi"/>
+          <w:b/>
           <w:bCs/>
           <w:color w:val="00000A"/>
         </w:rPr>
@@ -3164,6 +3254,7 @@
       <w:r>
         <w:rPr>
           <w:rFonts w:asciiTheme="majorHAnsi" w:eastAsia="Arial" w:hAnsiTheme="majorHAnsi"/>
+          <w:b/>
           <w:bCs/>
           <w:color w:val="00000A"/>
         </w:rPr>
@@ -3173,12 +3264,42 @@
       <w:r>
         <w:rPr>
           <w:rFonts w:asciiTheme="majorHAnsi" w:eastAsia="Arial" w:hAnsiTheme="majorHAnsi"/>
+          <w:b/>
           <w:bCs/>
           <w:color w:val="00000A"/>
         </w:rPr>
         <w:t>2016 ?</w:t>
       </w:r>
       <w:proofErr w:type="gramEnd"/>
+      <w:r>
+        <w:rPr>
+          <w:rFonts w:asciiTheme="majorHAnsi" w:eastAsia="Arial" w:hAnsiTheme="majorHAnsi"/>
+          <w:b/>
+          <w:bCs/>
+          <w:color w:val="00000A"/>
+        </w:rPr>
+        <w:t xml:space="preserve"> (</w:t>
+      </w:r>
+      <w:proofErr w:type="gramStart"/>
+      <w:r>
+        <w:rPr>
+          <w:rFonts w:asciiTheme="majorHAnsi" w:eastAsia="Arial" w:hAnsiTheme="majorHAnsi"/>
+          <w:b/>
+          <w:bCs/>
+          <w:color w:val="00000A"/>
+        </w:rPr>
+        <w:t>v1.1</w:t>
+      </w:r>
+      <w:proofErr w:type="gramEnd"/>
+      <w:r>
+        <w:rPr>
+          <w:rFonts w:asciiTheme="majorHAnsi" w:eastAsia="Arial" w:hAnsiTheme="majorHAnsi"/>
+          <w:b/>
+          <w:bCs/>
+          <w:color w:val="00000A"/>
+        </w:rPr>
+        <w:t>)</w:t>
+      </w:r>
     </w:p>
     <w:p>
       <w:pPr>
@@ -3400,22 +3521,24 @@
         <w:jc w:val="both"/>
         <w:rPr>
           <w:rFonts w:asciiTheme="majorHAnsi" w:eastAsia="Arial" w:hAnsiTheme="majorHAnsi"/>
-          <w:bCs/>
-          <w:color w:val="00000A"/>
-        </w:rPr>
-      </w:pPr>
-      <w:r>
-        <w:rPr>
-          <w:rFonts w:asciiTheme="majorHAnsi" w:eastAsia="Arial" w:hAnsiTheme="majorHAnsi"/>
-          <w:bCs/>
-          <w:color w:val="00000A"/>
-        </w:rPr>
-        <w:lastRenderedPageBreak/>
+          <w:b/>
+          <w:bCs/>
+          <w:color w:val="00000A"/>
+        </w:rPr>
+      </w:pPr>
+      <w:r>
+        <w:rPr>
+          <w:rFonts w:asciiTheme="majorHAnsi" w:eastAsia="Arial" w:hAnsiTheme="majorHAnsi"/>
+          <w:b/>
+          <w:bCs/>
+          <w:color w:val="00000A"/>
+        </w:rPr>
         <w:t>Release</w:t>
       </w:r>
       <w:r>
         <w:rPr>
           <w:rFonts w:asciiTheme="majorHAnsi" w:eastAsia="Arial" w:hAnsiTheme="majorHAnsi"/>
+          <w:b/>
           <w:bCs/>
           <w:color w:val="00000A"/>
         </w:rPr>
@@ -3424,6 +3547,7 @@
       <w:r>
         <w:rPr>
           <w:rFonts w:asciiTheme="majorHAnsi" w:eastAsia="Arial" w:hAnsiTheme="majorHAnsi"/>
+          <w:b/>
           <w:bCs/>
           <w:color w:val="00000A"/>
         </w:rPr>
@@ -3432,6 +3556,7 @@
       <w:r>
         <w:rPr>
           <w:rFonts w:asciiTheme="majorHAnsi" w:eastAsia="Arial" w:hAnsiTheme="majorHAnsi"/>
+          <w:b/>
           <w:bCs/>
           <w:color w:val="00000A"/>
         </w:rPr>
@@ -3441,6 +3566,7 @@
       <w:r>
         <w:rPr>
           <w:rFonts w:asciiTheme="majorHAnsi" w:eastAsia="Arial" w:hAnsiTheme="majorHAnsi"/>
+          <w:b/>
           <w:bCs/>
           <w:color w:val="00000A"/>
         </w:rPr>
@@ -3449,6 +3575,7 @@
       <w:r>
         <w:rPr>
           <w:rFonts w:asciiTheme="majorHAnsi" w:eastAsia="Arial" w:hAnsiTheme="majorHAnsi"/>
+          <w:b/>
           <w:bCs/>
           <w:color w:val="00000A"/>
         </w:rPr>
@@ -3458,6 +3585,7 @@
       <w:r>
         <w:rPr>
           <w:rFonts w:asciiTheme="majorHAnsi" w:eastAsia="Arial" w:hAnsiTheme="majorHAnsi"/>
+          <w:b/>
           <w:bCs/>
           <w:color w:val="00000A"/>
         </w:rPr>
@@ -3466,6 +3594,7 @@
       <w:r>
         <w:rPr>
           <w:rFonts w:asciiTheme="majorHAnsi" w:eastAsia="Arial" w:hAnsiTheme="majorHAnsi"/>
+          <w:b/>
           <w:bCs/>
           <w:color w:val="00000A"/>
         </w:rPr>
@@ -3474,10 +3603,40 @@
       <w:r>
         <w:rPr>
           <w:rFonts w:asciiTheme="majorHAnsi" w:eastAsia="Arial" w:hAnsiTheme="majorHAnsi"/>
+          <w:b/>
           <w:bCs/>
           <w:color w:val="00000A"/>
         </w:rPr>
         <w:t>?</w:t>
+      </w:r>
+      <w:r>
+        <w:rPr>
+          <w:rFonts w:asciiTheme="majorHAnsi" w:eastAsia="Arial" w:hAnsiTheme="majorHAnsi"/>
+          <w:b/>
+          <w:bCs/>
+          <w:color w:val="00000A"/>
+        </w:rPr>
+        <w:t xml:space="preserve"> (</w:t>
+      </w:r>
+      <w:proofErr w:type="gramStart"/>
+      <w:r>
+        <w:rPr>
+          <w:rFonts w:asciiTheme="majorHAnsi" w:eastAsia="Arial" w:hAnsiTheme="majorHAnsi"/>
+          <w:b/>
+          <w:bCs/>
+          <w:color w:val="00000A"/>
+        </w:rPr>
+        <w:t>v1.2</w:t>
+      </w:r>
+      <w:proofErr w:type="gramEnd"/>
+      <w:r>
+        <w:rPr>
+          <w:rFonts w:asciiTheme="majorHAnsi" w:eastAsia="Arial" w:hAnsiTheme="majorHAnsi"/>
+          <w:b/>
+          <w:bCs/>
+          <w:color w:val="00000A"/>
+        </w:rPr>
+        <w:t>)</w:t>
       </w:r>
     </w:p>
     <w:p>
@@ -3764,13 +3923,15 @@
         <w:jc w:val="both"/>
         <w:rPr>
           <w:rFonts w:asciiTheme="majorHAnsi" w:eastAsia="Arial" w:hAnsiTheme="majorHAnsi"/>
-          <w:bCs/>
-          <w:color w:val="00000A"/>
-        </w:rPr>
-      </w:pPr>
-      <w:r>
-        <w:rPr>
-          <w:rFonts w:asciiTheme="majorHAnsi" w:eastAsia="Arial" w:hAnsiTheme="majorHAnsi"/>
+          <w:b/>
+          <w:bCs/>
+          <w:color w:val="00000A"/>
+        </w:rPr>
+      </w:pPr>
+      <w:r>
+        <w:rPr>
+          <w:rFonts w:asciiTheme="majorHAnsi" w:eastAsia="Arial" w:hAnsiTheme="majorHAnsi"/>
+          <w:b/>
           <w:bCs/>
           <w:color w:val="00000A"/>
         </w:rPr>
@@ -3779,6 +3940,7 @@
       <w:r>
         <w:rPr>
           <w:rFonts w:asciiTheme="majorHAnsi" w:eastAsia="Arial" w:hAnsiTheme="majorHAnsi"/>
+          <w:b/>
           <w:bCs/>
           <w:color w:val="00000A"/>
         </w:rPr>
@@ -3787,6 +3949,7 @@
       <w:r>
         <w:rPr>
           <w:rFonts w:asciiTheme="majorHAnsi" w:eastAsia="Arial" w:hAnsiTheme="majorHAnsi"/>
+          <w:b/>
           <w:bCs/>
           <w:color w:val="00000A"/>
         </w:rPr>
@@ -3795,6 +3958,7 @@
       <w:r>
         <w:rPr>
           <w:rFonts w:asciiTheme="majorHAnsi" w:eastAsia="Arial" w:hAnsiTheme="majorHAnsi"/>
+          <w:b/>
           <w:bCs/>
           <w:color w:val="00000A"/>
         </w:rPr>
@@ -3803,6 +3967,7 @@
       <w:r>
         <w:rPr>
           <w:rFonts w:asciiTheme="majorHAnsi" w:eastAsia="Arial" w:hAnsiTheme="majorHAnsi"/>
+          <w:b/>
           <w:bCs/>
           <w:color w:val="00000A"/>
         </w:rPr>
@@ -3812,6 +3977,7 @@
       <w:r>
         <w:rPr>
           <w:rFonts w:asciiTheme="majorHAnsi" w:eastAsia="Arial" w:hAnsiTheme="majorHAnsi"/>
+          <w:b/>
           <w:bCs/>
           <w:color w:val="00000A"/>
         </w:rPr>
@@ -3820,6 +3986,7 @@
       <w:r>
         <w:rPr>
           <w:rFonts w:asciiTheme="majorHAnsi" w:eastAsia="Arial" w:hAnsiTheme="majorHAnsi"/>
+          <w:b/>
           <w:bCs/>
           <w:color w:val="00000A"/>
         </w:rPr>
@@ -3829,10 +3996,40 @@
       <w:r>
         <w:rPr>
           <w:rFonts w:asciiTheme="majorHAnsi" w:eastAsia="Arial" w:hAnsiTheme="majorHAnsi"/>
+          <w:b/>
           <w:bCs/>
           <w:color w:val="00000A"/>
         </w:rPr>
         <w:t xml:space="preserve"> </w:t>
+      </w:r>
+      <w:r>
+        <w:rPr>
+          <w:rFonts w:asciiTheme="majorHAnsi" w:eastAsia="Arial" w:hAnsiTheme="majorHAnsi"/>
+          <w:b/>
+          <w:bCs/>
+          <w:color w:val="00000A"/>
+        </w:rPr>
+        <w:t xml:space="preserve"> (</w:t>
+      </w:r>
+      <w:proofErr w:type="gramStart"/>
+      <w:r>
+        <w:rPr>
+          <w:rFonts w:asciiTheme="majorHAnsi" w:eastAsia="Arial" w:hAnsiTheme="majorHAnsi"/>
+          <w:b/>
+          <w:bCs/>
+          <w:color w:val="00000A"/>
+        </w:rPr>
+        <w:t>v1.x</w:t>
+      </w:r>
+      <w:proofErr w:type="gramEnd"/>
+      <w:r>
+        <w:rPr>
+          <w:rFonts w:asciiTheme="majorHAnsi" w:eastAsia="Arial" w:hAnsiTheme="majorHAnsi"/>
+          <w:b/>
+          <w:bCs/>
+          <w:color w:val="00000A"/>
+        </w:rPr>
+        <w:t>)</w:t>
       </w:r>
     </w:p>
     <w:p>
@@ -4062,7 +4259,7 @@
           <w:bCs/>
           <w:color w:val="00000A"/>
         </w:rPr>
-        <w:t>Other (</w:t>
+        <w:t xml:space="preserve">Gene Level: </w:t>
       </w:r>
       <w:proofErr w:type="spellStart"/>
       <w:r>
@@ -4071,7 +4268,7 @@
           <w:bCs/>
           <w:color w:val="00000A"/>
         </w:rPr>
-        <w:t>tbd</w:t>
+        <w:t>Limma</w:t>
       </w:r>
       <w:proofErr w:type="spellEnd"/>
       <w:r>
@@ -4080,8 +4277,109 @@
           <w:bCs/>
           <w:color w:val="00000A"/>
         </w:rPr>
-        <w:t>)</w:t>
-      </w:r>
+        <w:t xml:space="preserve">, </w:t>
+      </w:r>
+      <w:proofErr w:type="spellStart"/>
+      <w:r>
+        <w:rPr>
+          <w:rFonts w:asciiTheme="majorHAnsi" w:eastAsia="Arial" w:hAnsiTheme="majorHAnsi"/>
+          <w:bCs/>
+          <w:color w:val="00000A"/>
+        </w:rPr>
+        <w:t>Voom</w:t>
+      </w:r>
+      <w:proofErr w:type="spellEnd"/>
+      <w:r>
+        <w:rPr>
+          <w:rFonts w:asciiTheme="majorHAnsi" w:eastAsia="Arial" w:hAnsiTheme="majorHAnsi"/>
+          <w:bCs/>
+          <w:color w:val="00000A"/>
+        </w:rPr>
+        <w:t xml:space="preserve">, </w:t>
+      </w:r>
+      <w:proofErr w:type="spellStart"/>
+      <w:r>
+        <w:rPr>
+          <w:rFonts w:asciiTheme="majorHAnsi" w:eastAsia="Arial" w:hAnsiTheme="majorHAnsi"/>
+          <w:bCs/>
+          <w:color w:val="00000A"/>
+        </w:rPr>
+        <w:t>edgeR</w:t>
+      </w:r>
+      <w:proofErr w:type="spellEnd"/>
+      <w:r>
+        <w:rPr>
+          <w:rFonts w:asciiTheme="majorHAnsi" w:eastAsia="Arial" w:hAnsiTheme="majorHAnsi"/>
+          <w:bCs/>
+          <w:color w:val="00000A"/>
+        </w:rPr>
+        <w:t>, etc.</w:t>
+      </w:r>
+    </w:p>
+    <w:p>
+      <w:pPr>
+        <w:pStyle w:val="ListParagraph"/>
+        <w:numPr>
+          <w:ilvl w:val="1"/>
+          <w:numId w:val="33"/>
+        </w:numPr>
+        <w:tabs>
+          <w:tab w:val="left" w:pos="720"/>
+        </w:tabs>
+        <w:spacing w:line="276" w:lineRule="auto"/>
+        <w:jc w:val="both"/>
+        <w:rPr>
+          <w:rFonts w:asciiTheme="majorHAnsi" w:eastAsia="Arial" w:hAnsiTheme="majorHAnsi"/>
+          <w:bCs/>
+          <w:color w:val="00000A"/>
+        </w:rPr>
+      </w:pPr>
+      <w:r>
+        <w:rPr>
+          <w:rFonts w:asciiTheme="majorHAnsi" w:eastAsia="Arial" w:hAnsiTheme="majorHAnsi"/>
+          <w:bCs/>
+          <w:color w:val="00000A"/>
+        </w:rPr>
+        <w:t xml:space="preserve">Isoform level: Sailfish, </w:t>
+      </w:r>
+      <w:proofErr w:type="spellStart"/>
+      <w:r>
+        <w:rPr>
+          <w:rFonts w:asciiTheme="majorHAnsi" w:eastAsia="Arial" w:hAnsiTheme="majorHAnsi"/>
+          <w:bCs/>
+          <w:color w:val="00000A"/>
+        </w:rPr>
+        <w:t>DEXseq</w:t>
+      </w:r>
+      <w:proofErr w:type="spellEnd"/>
+      <w:r>
+        <w:rPr>
+          <w:rFonts w:asciiTheme="majorHAnsi" w:eastAsia="Arial" w:hAnsiTheme="majorHAnsi"/>
+          <w:bCs/>
+          <w:color w:val="00000A"/>
+        </w:rPr>
+        <w:t xml:space="preserve">, </w:t>
+      </w:r>
+      <w:proofErr w:type="spellStart"/>
+      <w:r>
+        <w:rPr>
+          <w:rFonts w:asciiTheme="majorHAnsi" w:eastAsia="Arial" w:hAnsiTheme="majorHAnsi"/>
+          <w:bCs/>
+          <w:color w:val="00000A"/>
+        </w:rPr>
+        <w:t>Ballgown</w:t>
+      </w:r>
+      <w:proofErr w:type="gramStart"/>
+      <w:r>
+        <w:rPr>
+          <w:rFonts w:asciiTheme="majorHAnsi" w:eastAsia="Arial" w:hAnsiTheme="majorHAnsi"/>
+          <w:bCs/>
+          <w:color w:val="00000A"/>
+        </w:rPr>
+        <w:t>,etc</w:t>
+      </w:r>
+      <w:proofErr w:type="spellEnd"/>
+      <w:proofErr w:type="gramEnd"/>
     </w:p>
     <w:p>
       <w:pPr>
@@ -4174,32 +4472,15 @@
         <w:t>Comprehensive experiment report</w:t>
       </w:r>
     </w:p>
-    <w:p>
-      <w:pPr>
-        <w:pStyle w:val="ListParagraph"/>
-        <w:tabs>
-          <w:tab w:val="left" w:pos="720"/>
-        </w:tabs>
-        <w:spacing w:line="276" w:lineRule="auto"/>
-        <w:ind w:left="1440"/>
-        <w:jc w:val="both"/>
-        <w:rPr>
-          <w:rFonts w:asciiTheme="majorHAnsi" w:eastAsia="Arial" w:hAnsiTheme="majorHAnsi"/>
-          <w:bCs/>
-          <w:color w:val="00000A"/>
-          <w:sz w:val="20"/>
-          <w:szCs w:val="20"/>
-        </w:rPr>
-      </w:pPr>
-    </w:p>
     <w:sectPr>
-      <w:headerReference w:type="default" r:id="rId9"/>
-      <w:headerReference w:type="first" r:id="rId10"/>
-      <w:footerReference w:type="first" r:id="rId11"/>
+      <w:headerReference w:type="default" r:id="rId10"/>
+      <w:footerReference w:type="even" r:id="rId11"/>
+      <w:footerReference w:type="default" r:id="rId12"/>
+      <w:headerReference w:type="first" r:id="rId13"/>
+      <w:footerReference w:type="first" r:id="rId14"/>
       <w:pgSz w:w="12240" w:h="15840" w:code="1"/>
       <w:pgMar w:top="1080" w:right="1080" w:bottom="1080" w:left="1080" w:header="720" w:footer="720" w:gutter="0"/>
       <w:cols w:space="720"/>
-      <w:titlePg/>
       <w:docGrid w:linePitch="360"/>
     </w:sectPr>
   </w:body>
@@ -4226,6 +4507,95 @@
 </file>
 
 <file path=word/footer1.xml><?xml version="1.0" encoding="utf-8"?>
+<w:ftr xmlns:wpc="http://schemas.microsoft.com/office/word/2010/wordprocessingCanvas" xmlns:mo="http://schemas.microsoft.com/office/mac/office/2008/main" xmlns:mc="http://schemas.openxmlformats.org/markup-compatibility/2006" xmlns:mv="urn:schemas-microsoft-com:mac:vml" xmlns:o="urn:schemas-microsoft-com:office:office" xmlns:r="http://schemas.openxmlformats.org/officeDocument/2006/relationships" xmlns:m="http://schemas.openxmlformats.org/officeDocument/2006/math" xmlns:v="urn:schemas-microsoft-com:vml" xmlns:wp14="http://schemas.microsoft.com/office/word/2010/wordprocessingDrawing" xmlns:wp="http://schemas.openxmlformats.org/drawingml/2006/wordprocessingDrawing" xmlns:w10="urn:schemas-microsoft-com:office:word" xmlns:w="http://schemas.openxmlformats.org/wordprocessingml/2006/main" xmlns:w14="http://schemas.microsoft.com/office/word/2010/wordml" xmlns:wpg="http://schemas.microsoft.com/office/word/2010/wordprocessingGroup" xmlns:wpi="http://schemas.microsoft.com/office/word/2010/wordprocessingInk" xmlns:wne="http://schemas.microsoft.com/office/word/2006/wordml" xmlns:wps="http://schemas.microsoft.com/office/word/2010/wordprocessingShape" mc:Ignorable="w14 wp14">
+  <w:p>
+    <w:pPr>
+      <w:pStyle w:val="Footer"/>
+      <w:framePr w:wrap="around" w:vAnchor="text" w:hAnchor="margin" w:xAlign="right" w:y="1"/>
+      <w:rPr>
+        <w:rStyle w:val="PageNumber"/>
+      </w:rPr>
+    </w:pPr>
+    <w:r>
+      <w:rPr>
+        <w:rStyle w:val="PageNumber"/>
+      </w:rPr>
+      <w:fldChar w:fldCharType="begin"/>
+    </w:r>
+    <w:r>
+      <w:rPr>
+        <w:rStyle w:val="PageNumber"/>
+      </w:rPr>
+      <w:instrText xml:space="preserve">PAGE  </w:instrText>
+    </w:r>
+    <w:r>
+      <w:rPr>
+        <w:rStyle w:val="PageNumber"/>
+      </w:rPr>
+      <w:fldChar w:fldCharType="end"/>
+    </w:r>
+  </w:p>
+  <w:p>
+    <w:pPr>
+      <w:pStyle w:val="Footer"/>
+      <w:ind w:right="360"/>
+    </w:pPr>
+  </w:p>
+</w:ftr>
+</file>
+
+<file path=word/footer2.xml><?xml version="1.0" encoding="utf-8"?>
+<w:ftr xmlns:wpc="http://schemas.microsoft.com/office/word/2010/wordprocessingCanvas" xmlns:mo="http://schemas.microsoft.com/office/mac/office/2008/main" xmlns:mc="http://schemas.openxmlformats.org/markup-compatibility/2006" xmlns:mv="urn:schemas-microsoft-com:mac:vml" xmlns:o="urn:schemas-microsoft-com:office:office" xmlns:r="http://schemas.openxmlformats.org/officeDocument/2006/relationships" xmlns:m="http://schemas.openxmlformats.org/officeDocument/2006/math" xmlns:v="urn:schemas-microsoft-com:vml" xmlns:wp14="http://schemas.microsoft.com/office/word/2010/wordprocessingDrawing" xmlns:wp="http://schemas.openxmlformats.org/drawingml/2006/wordprocessingDrawing" xmlns:w10="urn:schemas-microsoft-com:office:word" xmlns:w="http://schemas.openxmlformats.org/wordprocessingml/2006/main" xmlns:w14="http://schemas.microsoft.com/office/word/2010/wordml" xmlns:wpg="http://schemas.microsoft.com/office/word/2010/wordprocessingGroup" xmlns:wpi="http://schemas.microsoft.com/office/word/2010/wordprocessingInk" xmlns:wne="http://schemas.microsoft.com/office/word/2006/wordml" xmlns:wps="http://schemas.microsoft.com/office/word/2010/wordprocessingShape" mc:Ignorable="w14 wp14">
+  <w:p>
+    <w:pPr>
+      <w:pStyle w:val="Footer"/>
+      <w:framePr w:wrap="around" w:vAnchor="text" w:hAnchor="margin" w:xAlign="right" w:y="1"/>
+      <w:rPr>
+        <w:rStyle w:val="PageNumber"/>
+      </w:rPr>
+    </w:pPr>
+    <w:r>
+      <w:rPr>
+        <w:rStyle w:val="PageNumber"/>
+      </w:rPr>
+      <w:fldChar w:fldCharType="begin"/>
+    </w:r>
+    <w:r>
+      <w:rPr>
+        <w:rStyle w:val="PageNumber"/>
+      </w:rPr>
+      <w:instrText xml:space="preserve">PAGE  </w:instrText>
+    </w:r>
+    <w:r>
+      <w:rPr>
+        <w:rStyle w:val="PageNumber"/>
+      </w:rPr>
+      <w:fldChar w:fldCharType="separate"/>
+    </w:r>
+    <w:r>
+      <w:rPr>
+        <w:rStyle w:val="PageNumber"/>
+        <w:noProof/>
+      </w:rPr>
+      <w:t>3</w:t>
+    </w:r>
+    <w:r>
+      <w:rPr>
+        <w:rStyle w:val="PageNumber"/>
+      </w:rPr>
+      <w:fldChar w:fldCharType="end"/>
+    </w:r>
+  </w:p>
+  <w:p>
+    <w:pPr>
+      <w:pStyle w:val="Footer"/>
+      <w:ind w:right="360"/>
+    </w:pPr>
+  </w:p>
+</w:ftr>
+</file>
+
+<file path=word/footer3.xml><?xml version="1.0" encoding="utf-8"?>
 <w:ftr xmlns:wpc="http://schemas.microsoft.com/office/word/2010/wordprocessingCanvas" xmlns:mo="http://schemas.microsoft.com/office/mac/office/2008/main" xmlns:mc="http://schemas.openxmlformats.org/markup-compatibility/2006" xmlns:mv="urn:schemas-microsoft-com:mac:vml" xmlns:o="urn:schemas-microsoft-com:office:office" xmlns:r="http://schemas.openxmlformats.org/officeDocument/2006/relationships" xmlns:m="http://schemas.openxmlformats.org/officeDocument/2006/math" xmlns:v="urn:schemas-microsoft-com:vml" xmlns:wp14="http://schemas.microsoft.com/office/word/2010/wordprocessingDrawing" xmlns:wp="http://schemas.openxmlformats.org/drawingml/2006/wordprocessingDrawing" xmlns:w10="urn:schemas-microsoft-com:office:word" xmlns:w="http://schemas.openxmlformats.org/wordprocessingml/2006/main" xmlns:w14="http://schemas.microsoft.com/office/word/2010/wordml" xmlns:wpg="http://schemas.microsoft.com/office/word/2010/wordprocessingGroup" xmlns:wpi="http://schemas.microsoft.com/office/word/2010/wordprocessingInk" xmlns:wne="http://schemas.microsoft.com/office/word/2006/wordml" xmlns:wps="http://schemas.microsoft.com/office/word/2010/wordprocessingShape" mc:Ignorable="w14 wp14">
   <w:p>
     <w:pPr>
@@ -7488,6 +7858,146 @@
     </w:lvl>
   </w:abstractNum>
   <w:abstractNum w:abstractNumId="25">
+    <w:nsid w:val="617346FB"/>
+    <w:multiLevelType w:val="hybridMultilevel"/>
+    <w:tmpl w:val="991C4876"/>
+    <w:lvl w:ilvl="0" w:tplc="35D0C656">
+      <w:start w:val="1"/>
+      <w:numFmt w:val="bullet"/>
+      <w:lvlText w:val=""/>
+      <w:lvlJc w:val="left"/>
+      <w:pPr>
+        <w:tabs>
+          <w:tab w:val="num" w:pos="720"/>
+        </w:tabs>
+        <w:ind w:left="720" w:hanging="360"/>
+      </w:pPr>
+      <w:rPr>
+        <w:rFonts w:ascii="Wingdings" w:hAnsi="Wingdings" w:hint="default"/>
+      </w:rPr>
+    </w:lvl>
+    <w:lvl w:ilvl="1" w:tplc="885CCC78">
+      <w:start w:val="1"/>
+      <w:numFmt w:val="bullet"/>
+      <w:lvlText w:val=""/>
+      <w:lvlJc w:val="left"/>
+      <w:pPr>
+        <w:tabs>
+          <w:tab w:val="num" w:pos="1440"/>
+        </w:tabs>
+        <w:ind w:left="1440" w:hanging="360"/>
+      </w:pPr>
+      <w:rPr>
+        <w:rFonts w:ascii="Wingdings" w:hAnsi="Wingdings" w:hint="default"/>
+      </w:rPr>
+    </w:lvl>
+    <w:lvl w:ilvl="2" w:tplc="B7967046" w:tentative="1">
+      <w:start w:val="1"/>
+      <w:numFmt w:val="bullet"/>
+      <w:lvlText w:val=""/>
+      <w:lvlJc w:val="left"/>
+      <w:pPr>
+        <w:tabs>
+          <w:tab w:val="num" w:pos="2160"/>
+        </w:tabs>
+        <w:ind w:left="2160" w:hanging="360"/>
+      </w:pPr>
+      <w:rPr>
+        <w:rFonts w:ascii="Wingdings" w:hAnsi="Wingdings" w:hint="default"/>
+      </w:rPr>
+    </w:lvl>
+    <w:lvl w:ilvl="3" w:tplc="A114FF58" w:tentative="1">
+      <w:start w:val="1"/>
+      <w:numFmt w:val="bullet"/>
+      <w:lvlText w:val=""/>
+      <w:lvlJc w:val="left"/>
+      <w:pPr>
+        <w:tabs>
+          <w:tab w:val="num" w:pos="2880"/>
+        </w:tabs>
+        <w:ind w:left="2880" w:hanging="360"/>
+      </w:pPr>
+      <w:rPr>
+        <w:rFonts w:ascii="Wingdings" w:hAnsi="Wingdings" w:hint="default"/>
+      </w:rPr>
+    </w:lvl>
+    <w:lvl w:ilvl="4" w:tplc="5E9C1958" w:tentative="1">
+      <w:start w:val="1"/>
+      <w:numFmt w:val="bullet"/>
+      <w:lvlText w:val=""/>
+      <w:lvlJc w:val="left"/>
+      <w:pPr>
+        <w:tabs>
+          <w:tab w:val="num" w:pos="3600"/>
+        </w:tabs>
+        <w:ind w:left="3600" w:hanging="360"/>
+      </w:pPr>
+      <w:rPr>
+        <w:rFonts w:ascii="Wingdings" w:hAnsi="Wingdings" w:hint="default"/>
+      </w:rPr>
+    </w:lvl>
+    <w:lvl w:ilvl="5" w:tplc="C674DA82" w:tentative="1">
+      <w:start w:val="1"/>
+      <w:numFmt w:val="bullet"/>
+      <w:lvlText w:val=""/>
+      <w:lvlJc w:val="left"/>
+      <w:pPr>
+        <w:tabs>
+          <w:tab w:val="num" w:pos="4320"/>
+        </w:tabs>
+        <w:ind w:left="4320" w:hanging="360"/>
+      </w:pPr>
+      <w:rPr>
+        <w:rFonts w:ascii="Wingdings" w:hAnsi="Wingdings" w:hint="default"/>
+      </w:rPr>
+    </w:lvl>
+    <w:lvl w:ilvl="6" w:tplc="66C4089E" w:tentative="1">
+      <w:start w:val="1"/>
+      <w:numFmt w:val="bullet"/>
+      <w:lvlText w:val=""/>
+      <w:lvlJc w:val="left"/>
+      <w:pPr>
+        <w:tabs>
+          <w:tab w:val="num" w:pos="5040"/>
+        </w:tabs>
+        <w:ind w:left="5040" w:hanging="360"/>
+      </w:pPr>
+      <w:rPr>
+        <w:rFonts w:ascii="Wingdings" w:hAnsi="Wingdings" w:hint="default"/>
+      </w:rPr>
+    </w:lvl>
+    <w:lvl w:ilvl="7" w:tplc="D05E6608" w:tentative="1">
+      <w:start w:val="1"/>
+      <w:numFmt w:val="bullet"/>
+      <w:lvlText w:val=""/>
+      <w:lvlJc w:val="left"/>
+      <w:pPr>
+        <w:tabs>
+          <w:tab w:val="num" w:pos="5760"/>
+        </w:tabs>
+        <w:ind w:left="5760" w:hanging="360"/>
+      </w:pPr>
+      <w:rPr>
+        <w:rFonts w:ascii="Wingdings" w:hAnsi="Wingdings" w:hint="default"/>
+      </w:rPr>
+    </w:lvl>
+    <w:lvl w:ilvl="8" w:tplc="B7B2BDFA" w:tentative="1">
+      <w:start w:val="1"/>
+      <w:numFmt w:val="bullet"/>
+      <w:lvlText w:val=""/>
+      <w:lvlJc w:val="left"/>
+      <w:pPr>
+        <w:tabs>
+          <w:tab w:val="num" w:pos="6480"/>
+        </w:tabs>
+        <w:ind w:left="6480" w:hanging="360"/>
+      </w:pPr>
+      <w:rPr>
+        <w:rFonts w:ascii="Wingdings" w:hAnsi="Wingdings" w:hint="default"/>
+      </w:rPr>
+    </w:lvl>
+  </w:abstractNum>
+  <w:abstractNum w:abstractNumId="26">
     <w:nsid w:val="6547312F"/>
     <w:multiLevelType w:val="hybridMultilevel"/>
     <w:tmpl w:val="1E1C8864"/>
@@ -7600,7 +8110,7 @@
       </w:rPr>
     </w:lvl>
   </w:abstractNum>
-  <w:abstractNum w:abstractNumId="26">
+  <w:abstractNum w:abstractNumId="27">
     <w:nsid w:val="6A6B69E4"/>
     <w:multiLevelType w:val="hybridMultilevel"/>
     <w:tmpl w:val="1FCAC860"/>
@@ -7713,7 +8223,7 @@
       </w:rPr>
     </w:lvl>
   </w:abstractNum>
-  <w:abstractNum w:abstractNumId="27">
+  <w:abstractNum w:abstractNumId="28">
     <w:nsid w:val="6B9803E5"/>
     <w:multiLevelType w:val="hybridMultilevel"/>
     <w:tmpl w:val="4AC6FDA0"/>
@@ -7826,7 +8336,7 @@
       </w:rPr>
     </w:lvl>
   </w:abstractNum>
-  <w:abstractNum w:abstractNumId="28">
+  <w:abstractNum w:abstractNumId="29">
     <w:nsid w:val="6C832239"/>
     <w:multiLevelType w:val="hybridMultilevel"/>
     <w:tmpl w:val="4D460DE4"/>
@@ -7939,7 +8449,7 @@
       </w:rPr>
     </w:lvl>
   </w:abstractNum>
-  <w:abstractNum w:abstractNumId="29">
+  <w:abstractNum w:abstractNumId="30">
     <w:nsid w:val="6CFD7B5F"/>
     <w:multiLevelType w:val="hybridMultilevel"/>
     <w:tmpl w:val="6B063068"/>
@@ -8052,7 +8562,7 @@
       </w:rPr>
     </w:lvl>
   </w:abstractNum>
-  <w:abstractNum w:abstractNumId="30">
+  <w:abstractNum w:abstractNumId="31">
     <w:nsid w:val="70AC5783"/>
     <w:multiLevelType w:val="hybridMultilevel"/>
     <w:tmpl w:val="FD3ED36E"/>
@@ -8165,7 +8675,7 @@
       </w:rPr>
     </w:lvl>
   </w:abstractNum>
-  <w:abstractNum w:abstractNumId="31">
+  <w:abstractNum w:abstractNumId="32">
     <w:nsid w:val="74FC49DB"/>
     <w:multiLevelType w:val="hybridMultilevel"/>
     <w:tmpl w:val="39969A72"/>
@@ -8278,7 +8788,7 @@
       </w:rPr>
     </w:lvl>
   </w:abstractNum>
-  <w:abstractNum w:abstractNumId="32">
+  <w:abstractNum w:abstractNumId="33">
     <w:nsid w:val="78B7609A"/>
     <w:multiLevelType w:val="hybridMultilevel"/>
     <w:tmpl w:val="A350BF42"/>
@@ -8391,7 +8901,7 @@
       </w:rPr>
     </w:lvl>
   </w:abstractNum>
-  <w:abstractNum w:abstractNumId="33">
+  <w:abstractNum w:abstractNumId="34">
     <w:nsid w:val="78D95F2A"/>
     <w:multiLevelType w:val="hybridMultilevel"/>
     <w:tmpl w:val="447C9780"/>
@@ -8504,7 +9014,7 @@
       </w:rPr>
     </w:lvl>
   </w:abstractNum>
-  <w:abstractNum w:abstractNumId="34">
+  <w:abstractNum w:abstractNumId="35">
     <w:nsid w:val="7AAF70F3"/>
     <w:multiLevelType w:val="hybridMultilevel"/>
     <w:tmpl w:val="72FA4E62"/>
@@ -8593,7 +9103,7 @@
       </w:pPr>
     </w:lvl>
   </w:abstractNum>
-  <w:abstractNum w:abstractNumId="35">
+  <w:abstractNum w:abstractNumId="36">
     <w:nsid w:val="7FA94548"/>
     <w:multiLevelType w:val="hybridMultilevel"/>
     <w:tmpl w:val="49722F0C"/>
@@ -8704,7 +9214,7 @@
     <w:abstractNumId w:val="9"/>
   </w:num>
   <w:num w:numId="8">
-    <w:abstractNumId w:val="34"/>
+    <w:abstractNumId w:val="35"/>
   </w:num>
   <w:num w:numId="9">
     <w:abstractNumId w:val="3"/>
@@ -8719,7 +9229,7 @@
     <w:abstractNumId w:val="24"/>
   </w:num>
   <w:num w:numId="13">
-    <w:abstractNumId w:val="35"/>
+    <w:abstractNumId w:val="36"/>
   </w:num>
   <w:num w:numId="14">
     <w:abstractNumId w:val="13"/>
@@ -8737,7 +9247,7 @@
     <w:abstractNumId w:val="19"/>
   </w:num>
   <w:num w:numId="19">
-    <w:abstractNumId w:val="27"/>
+    <w:abstractNumId w:val="28"/>
   </w:num>
   <w:num w:numId="20">
     <w:abstractNumId w:val="18"/>
@@ -8746,7 +9256,7 @@
     <w:abstractNumId w:val="6"/>
   </w:num>
   <w:num w:numId="22">
-    <w:abstractNumId w:val="28"/>
+    <w:abstractNumId w:val="29"/>
   </w:num>
   <w:num w:numId="23">
     <w:abstractNumId w:val="17"/>
@@ -8758,19 +9268,19 @@
     <w:abstractNumId w:val="16"/>
   </w:num>
   <w:num w:numId="26">
-    <w:abstractNumId w:val="25"/>
+    <w:abstractNumId w:val="26"/>
   </w:num>
   <w:num w:numId="27">
     <w:abstractNumId w:val="22"/>
   </w:num>
   <w:num w:numId="28">
-    <w:abstractNumId w:val="29"/>
+    <w:abstractNumId w:val="30"/>
   </w:num>
   <w:num w:numId="29">
-    <w:abstractNumId w:val="26"/>
+    <w:abstractNumId w:val="27"/>
   </w:num>
   <w:num w:numId="30">
-    <w:abstractNumId w:val="32"/>
+    <w:abstractNumId w:val="33"/>
   </w:num>
   <w:num w:numId="31">
     <w:abstractNumId w:val="5"/>
@@ -8782,13 +9292,16 @@
     <w:abstractNumId w:val="1"/>
   </w:num>
   <w:num w:numId="34">
-    <w:abstractNumId w:val="30"/>
+    <w:abstractNumId w:val="31"/>
   </w:num>
   <w:num w:numId="35">
-    <w:abstractNumId w:val="31"/>
+    <w:abstractNumId w:val="32"/>
   </w:num>
   <w:num w:numId="36">
-    <w:abstractNumId w:val="33"/>
+    <w:abstractNumId w:val="34"/>
+  </w:num>
+  <w:num w:numId="37">
+    <w:abstractNumId w:val="25"/>
   </w:num>
 </w:numbering>
 </file>
@@ -8973,7 +9486,6 @@
   <w:style w:type="character" w:default="1" w:styleId="DefaultParagraphFont">
     <w:name w:val="Default Paragraph Font"/>
     <w:uiPriority w:val="1"/>
-    <w:semiHidden/>
     <w:unhideWhenUsed/>
   </w:style>
   <w:style w:type="table" w:default="1" w:styleId="TableNormal">
@@ -9187,6 +9699,13 @@
       <w:contextualSpacing/>
     </w:pPr>
   </w:style>
+  <w:style w:type="character" w:styleId="PageNumber">
+    <w:name w:val="page number"/>
+    <w:basedOn w:val="DefaultParagraphFont"/>
+    <w:semiHidden/>
+    <w:unhideWhenUsed/>
+    <w:rsid w:val="00E44F61"/>
+  </w:style>
 </w:styles>
 </file>
 
@@ -9362,7 +9881,6 @@
   <w:style w:type="character" w:default="1" w:styleId="DefaultParagraphFont">
     <w:name w:val="Default Paragraph Font"/>
     <w:uiPriority w:val="1"/>
-    <w:semiHidden/>
     <w:unhideWhenUsed/>
   </w:style>
   <w:style w:type="table" w:default="1" w:styleId="TableNormal">
@@ -9575,6 +10093,13 @@
       <w:ind w:left="720"/>
       <w:contextualSpacing/>
     </w:pPr>
+  </w:style>
+  <w:style w:type="character" w:styleId="PageNumber">
+    <w:name w:val="page number"/>
+    <w:basedOn w:val="DefaultParagraphFont"/>
+    <w:semiHidden/>
+    <w:unhideWhenUsed/>
+    <w:rsid w:val="00E44F61"/>
   </w:style>
 </w:styles>
 </file>
@@ -9904,7 +10429,7 @@
 </file>
 
 <file path=customXml/itemProps1.xml><?xml version="1.0" encoding="utf-8"?>
-<ds:datastoreItem xmlns:ds="http://schemas.openxmlformats.org/officeDocument/2006/customXml" ds:itemID="{5B9D81AF-8571-BE4E-B598-59D4AAD858D2}">
+<ds:datastoreItem xmlns:ds="http://schemas.openxmlformats.org/officeDocument/2006/customXml" ds:itemID="{3D7F2628-5F23-9A46-A60A-A1A36F039484}">
   <ds:schemaRefs>
     <ds:schemaRef ds:uri="http://schemas.openxmlformats.org/officeDocument/2006/bibliography"/>
   </ds:schemaRefs>

</xml_diff>